<commit_message>
modificando para gerar documentos corretamente
</commit_message>
<xml_diff>
--- a/docx/indicacao.docx
+++ b/docx/indicacao.docx
@@ -76,13 +76,70 @@
         <w:rPr>
           <w:b/>
         </w:rPr>
-        <w:t>DEVZ SOLUÇÕES LTDA</w:t>
+        <w:t>ATENA TECNOLOGIA DA INFORMAÇÃO LTDA</w:t>
       </w:r>
       <w:r>
         <w:t xml:space="preserve">, </w:t>
       </w:r>
       <w:r>
-        <w:t>pessoa jurídica de direito privado, inscrita no CNPJ sob o nº 35.115.124/0001-05, com sede à Rua Felipe Schmidt, nº 654, Centro, Joaçaba-SC, CEP 89600-000, neste ato representada na forma de seu contrato social, doravante denominada simplesmente por DEVZGROUP. Fone: (49) 3307-3150</w:t>
+        <w:t xml:space="preserve">pessoa jurídica de direito privado, inscrita no CNPJ sob o nº </w:t>
+      </w:r>
+      <w:r>
+        <w:t>15</w:t>
+      </w:r>
+      <w:r>
+        <w:t>.</w:t>
+      </w:r>
+      <w:r>
+        <w:t>074</w:t>
+      </w:r>
+      <w:r>
+        <w:t>.</w:t>
+      </w:r>
+      <w:r>
+        <w:t>920</w:t>
+      </w:r>
+      <w:r>
+        <w:t>/0001-</w:t>
+      </w:r>
+      <w:r>
+        <w:t>21</w:t>
+      </w:r>
+      <w:r>
+        <w:t xml:space="preserve">, com sede à Rua </w:t>
+      </w:r>
+      <w:r>
+        <w:t>Vigário Frei João</w:t>
+      </w:r>
+      <w:r>
+        <w:t>, nº 6</w:t>
+      </w:r>
+      <w:r>
+        <w:t>01</w:t>
+      </w:r>
+      <w:r>
+        <w:t xml:space="preserve">, Centro, </w:t>
+      </w:r>
+      <w:r>
+        <w:t>Luzerna</w:t>
+      </w:r>
+      <w:r>
+        <w:t>, CEP 8960</w:t>
+      </w:r>
+      <w:r>
+        <w:t>9</w:t>
+      </w:r>
+      <w:r>
+        <w:t xml:space="preserve">-000, neste ato representada na forma de seu contrato social, doravante denominada simplesmente por </w:t>
+      </w:r>
+      <w:r>
+        <w:t>ATENA TECNOLOGIA</w:t>
+      </w:r>
+      <w:r>
+        <w:t>. Fone: (49) 3</w:t>
+      </w:r>
+      <w:r>
+        <w:t>523-1020</w:t>
       </w:r>
     </w:p>
     <w:tbl>
@@ -126,40 +183,49 @@
     </w:tbl>
     <w:p>
       <w:r>
-        <w:t>Nome/Razão Social: {AG_NOME_RAZAO_SOCIAL}</w:t>
-      </w:r>
-    </w:p>
-    <w:p>
-      <w:r>
-        <w:t>Nome Fantasia: {AG_NOME_FANTASIA}</w:t>
-      </w:r>
-    </w:p>
-    <w:p>
-      <w:r>
-        <w:t>CPF/CNPJ: {AG_CPF_CPNJ}</w:t>
-      </w:r>
-    </w:p>
-    <w:p>
-      <w:r>
-        <w:t>Endereço: {AG_ENDEREÇO}</w:t>
-      </w:r>
-    </w:p>
-    <w:p>
-      <w:r>
-        <w:t>Complemento: {AG_COMPLEMENTO} Bairro: {AG_BAIRRO}</w:t>
-      </w:r>
-    </w:p>
-    <w:p>
-      <w:r>
-        <w:t>Cidade: {AG_CIDADE} CEP: {AG_CEP} UF: {AG_UF}</w:t>
-      </w:r>
-    </w:p>
-    <w:p>
-      <w:r>
-        <w:t>Nome do representante legal: {</w:t>
-      </w:r>
-      <w:r>
-        <w:t>AG_REPRESENTANTE_LEGAL</w:t>
+        <w:rPr>
+          <w:b/>
+        </w:rPr>
+        <w:t>Nome/Razão Social:</w:t>
+      </w:r>
+      <w:r>
+        <w:t xml:space="preserve"> {AG_NOME_RAZAO_SOCIAL}</w:t>
+      </w:r>
+    </w:p>
+    <w:p>
+      <w:r>
+        <w:rPr>
+          <w:b/>
+        </w:rPr>
+        <w:t>Nome Fantasia:</w:t>
+      </w:r>
+      <w:r>
+        <w:t xml:space="preserve"> {AG_NOME_FANTASIA}</w:t>
+      </w:r>
+    </w:p>
+    <w:p>
+      <w:r>
+        <w:rPr>
+          <w:b/>
+        </w:rPr>
+        <w:t>CPF/CNPJ:</w:t>
+      </w:r>
+      <w:r>
+        <w:t xml:space="preserve"> {AG_CPF_CPNJ}</w:t>
+      </w:r>
+    </w:p>
+    <w:p>
+      <w:r>
+        <w:rPr>
+          <w:b/>
+        </w:rPr>
+        <w:t>Endereço:</w:t>
+      </w:r>
+      <w:r>
+        <w:t xml:space="preserve"> {</w:t>
+      </w:r>
+      <w:r>
+        <w:t>AG_ENDERECO</w:t>
       </w:r>
       <w:r>
         <w:t>}</w:t>
@@ -167,13 +233,91 @@
     </w:p>
     <w:p>
       <w:r>
+        <w:rPr>
+          <w:b/>
+        </w:rPr>
+        <w:t>Complemento:</w:t>
+      </w:r>
+      <w:r>
+        <w:t xml:space="preserve"> {AG_COMPLEMENTO} </w:t>
+      </w:r>
+      <w:r>
+        <w:rPr>
+          <w:b/>
+        </w:rPr>
+        <w:t>Bairro:</w:t>
+      </w:r>
+      <w:r>
+        <w:t xml:space="preserve"> {AG_BAIRRO}</w:t>
+      </w:r>
+    </w:p>
+    <w:p>
+      <w:r>
+        <w:rPr>
+          <w:b/>
+        </w:rPr>
+        <w:t>Cidade:</w:t>
+      </w:r>
+      <w:r>
+        <w:t xml:space="preserve"> {AG_CIDADE} </w:t>
+      </w:r>
+      <w:r>
+        <w:rPr>
+          <w:b/>
+        </w:rPr>
+        <w:t>CEP:</w:t>
+      </w:r>
+      <w:r>
+        <w:t xml:space="preserve"> {AG_CEP} </w:t>
+      </w:r>
+      <w:r>
+        <w:rPr>
+          <w:b/>
+        </w:rPr>
+        <w:t>UF:</w:t>
+      </w:r>
+      <w:r>
+        <w:t xml:space="preserve"> {AG_UF}</w:t>
+      </w:r>
+    </w:p>
+    <w:p>
+      <w:r>
+        <w:rPr>
+          <w:b/>
+        </w:rPr>
+        <w:t>Nome do representante legal:</w:t>
+      </w:r>
+      <w:r>
+        <w:t xml:space="preserve"> {</w:t>
+      </w:r>
+      <w:r>
+        <w:t>AG_REP_LEGAL</w:t>
+      </w:r>
+      <w:r>
+        <w:t>}</w:t>
+      </w:r>
+    </w:p>
+    <w:p>
+      <w:r>
+        <w:rPr>
+          <w:b/>
+        </w:rPr>
         <w:t>Carg</w:t>
       </w:r>
       <w:r>
+        <w:rPr>
+          <w:b/>
+        </w:rPr>
         <w:t>o/função</w:t>
       </w:r>
       <w:r>
-        <w:t>: {</w:t>
+        <w:rPr>
+          <w:b/>
+        </w:rPr>
+        <w:t>:</w:t>
+      </w:r>
+      <w:r>
+        <w:t xml:space="preserve"> {</w:t>
       </w:r>
       <w:r>
         <w:t>AG_CARGO}</w:t>
@@ -182,11 +326,20 @@
         <w:t xml:space="preserve"> </w:t>
       </w:r>
       <w:r>
-        <w:t>CPF: {AG_CPF_REPRESENTANTE}</w:t>
-      </w:r>
-    </w:p>
-    <w:p>
-      <w:r>
+        <w:rPr>
+          <w:b/>
+        </w:rPr>
+        <w:t>CPF:</w:t>
+      </w:r>
+      <w:r>
+        <w:t xml:space="preserve"> {AG_CPF_REP}</w:t>
+      </w:r>
+    </w:p>
+    <w:p>
+      <w:r>
+        <w:rPr>
+          <w:b/>
+        </w:rPr>
         <w:t>E-mail:</w:t>
       </w:r>
       <w:r>
@@ -199,7 +352,13 @@
         <w:t xml:space="preserve"> </w:t>
       </w:r>
       <w:r>
-        <w:t>Telefone: {AG_TELEFONE}</w:t>
+        <w:rPr>
+          <w:b/>
+        </w:rPr>
+        <w:t>Telefone:</w:t>
+      </w:r>
+      <w:r>
+        <w:t xml:space="preserve"> {AG_TELEFONE}</w:t>
       </w:r>
     </w:p>
     <w:tbl>
@@ -235,32 +394,65 @@
     </w:tbl>
     <w:p>
       <w:r>
-        <w:t>Nome/Razão Social: {BANCO_NOME_TITULAR}</w:t>
-      </w:r>
-    </w:p>
-    <w:p>
-      <w:r>
-        <w:t>CPF/CNPJ do Titular: {BANCO_CPF_CNPJ_TITULAR}</w:t>
+        <w:rPr>
+          <w:b/>
+        </w:rPr>
+        <w:t>Nome/Razão Social:</w:t>
+      </w:r>
+      <w:r>
+        <w:t xml:space="preserve"> {BANCO_NOME_TITULAR}</w:t>
+      </w:r>
+    </w:p>
+    <w:p>
+      <w:r>
+        <w:rPr>
+          <w:b/>
+        </w:rPr>
+        <w:t>CPF/CNPJ do Titular:</w:t>
+      </w:r>
+      <w:r>
+        <w:t xml:space="preserve"> {BANCO_CPF_CNPJ_TITULAR}</w:t>
       </w:r>
       <w:r>
         <w:t xml:space="preserve"> </w:t>
       </w:r>
       <w:r>
-        <w:t>Nome do Banco: {BANCO_NOME}</w:t>
-      </w:r>
-    </w:p>
-    <w:p>
-      <w:r>
-        <w:t>Agência: {BANCO_AGENCIA}</w:t>
+        <w:rPr>
+          <w:b/>
+        </w:rPr>
+        <w:t>Nome do Banco:</w:t>
+      </w:r>
+      <w:r>
+        <w:t xml:space="preserve"> {BANCO_NOME}</w:t>
+      </w:r>
+    </w:p>
+    <w:p>
+      <w:r>
+        <w:rPr>
+          <w:b/>
+        </w:rPr>
+        <w:t>Agência:</w:t>
+      </w:r>
+      <w:r>
+        <w:t xml:space="preserve"> {BANCO_AGENCIA}</w:t>
       </w:r>
       <w:r>
         <w:t xml:space="preserve"> </w:t>
       </w:r>
       <w:r>
+        <w:rPr>
+          <w:b/>
+        </w:rPr>
         <w:t>Conta Corrente/Poupança</w:t>
       </w:r>
       <w:r>
-        <w:t xml:space="preserve">: </w:t>
+        <w:rPr>
+          <w:b/>
+        </w:rPr>
+        <w:t>:</w:t>
+      </w:r>
+      <w:r>
+        <w:t xml:space="preserve"> </w:t>
       </w:r>
       <w:r>
         <w:t>{BANCO_CONTA}</w:t>
@@ -268,15 +460,36 @@
     </w:p>
     <w:p>
       <w:r>
-        <w:t>Tipo de Conta: {BANCO_TIPO_CONTA}</w:t>
-      </w:r>
-      <w:r>
-        <w:t xml:space="preserve"> Tipo de pagamento: {PAGAMENTO_TIPO}</w:t>
-      </w:r>
-    </w:p>
-    <w:p>
-      <w:r>
-        <w:t>Chave PIX: {BANCO_CHAVE_PIX}</w:t>
+        <w:rPr>
+          <w:b/>
+        </w:rPr>
+        <w:t>Tipo de Conta:</w:t>
+      </w:r>
+      <w:r>
+        <w:t xml:space="preserve"> {BANCO_TIPO_CONTA}</w:t>
+      </w:r>
+      <w:r>
+        <w:t xml:space="preserve"> </w:t>
+      </w:r>
+      <w:r>
+        <w:rPr>
+          <w:b/>
+        </w:rPr>
+        <w:t>Tipo de pagamento:</w:t>
+      </w:r>
+      <w:r>
+        <w:t xml:space="preserve"> {PAGAMENTO_TIPO}</w:t>
+      </w:r>
+    </w:p>
+    <w:p>
+      <w:r>
+        <w:rPr>
+          <w:b/>
+        </w:rPr>
+        <w:t>Chave PIX:</w:t>
+      </w:r>
+      <w:r>
+        <w:t xml:space="preserve"> {BANCO_CHAVE_PIX}</w:t>
       </w:r>
     </w:p>
     <w:tbl>
@@ -317,11 +530,20 @@
     </w:tbl>
     <w:p>
       <w:r>
-        <w:t>PA para qual faz as indicações: {PA_INDICACOES}</w:t>
-      </w:r>
-    </w:p>
-    <w:p>
-      <w:r>
+        <w:rPr>
+          <w:b/>
+        </w:rPr>
+        <w:t>PA para qual faz as indicações:</w:t>
+      </w:r>
+      <w:r>
+        <w:t xml:space="preserve"> {PA_INDICACOES}</w:t>
+      </w:r>
+    </w:p>
+    <w:p>
+      <w:r>
+        <w:rPr>
+          <w:b/>
+        </w:rPr>
         <w:t>Observações:</w:t>
       </w:r>
       <w:r>
@@ -343,25 +565,14 @@
       </w:r>
     </w:p>
     <w:p>
-      <w:r>
-        <w:t xml:space="preserve">(Abaixo, crie uma tabela no Word. A primeira linha é o cabeçalho. A segunda linha contém os </w:t>
-      </w:r>
-      <w:proofErr w:type="spellStart"/>
-      <w:r>
-        <w:t>placeholders</w:t>
-      </w:r>
-      <w:proofErr w:type="spellEnd"/>
-      <w:r>
-        <w:t xml:space="preserve"> para o loop. Sua biblioteca </w:t>
-      </w:r>
-      <w:proofErr w:type="spellStart"/>
-      <w:r>
-        <w:t>JavaScript</w:t>
-      </w:r>
-      <w:proofErr w:type="spellEnd"/>
-      <w:r>
-        <w:t xml:space="preserve"> irá repetir esta segunda linha para cada item na sua lista de dados.)</w:t>
-      </w:r>
+      <w:pPr>
+        <w:sectPr>
+          <w:pgSz w:w="11906" w:h="16838"/>
+          <w:pgMar w:top="1417" w:right="1701" w:bottom="1417" w:left="1701" w:header="708" w:footer="708" w:gutter="0"/>
+          <w:cols w:space="708"/>
+          <w:docGrid w:linePitch="360"/>
+        </w:sectPr>
+      </w:pPr>
     </w:p>
     <w:p>
       <w:r>
@@ -369,7 +580,10 @@
       </w:r>
       <w:r>
         <w:tab/>
-        <w:t>Custo JED (R$)</w:t>
+        <w:t xml:space="preserve">Custo JED </w:t>
+      </w:r>
+      <w:r>
+        <w:t>(R$)</w:t>
       </w:r>
       <w:r>
         <w:tab/>
@@ -381,6 +595,17 @@
       </w:r>
     </w:p>
     <w:p>
+      <w:pPr>
+        <w:sectPr>
+          <w:type w:val="continuous"/>
+          <w:pgSz w:w="11906" w:h="16838"/>
+          <w:pgMar w:top="1417" w:right="1701" w:bottom="1417" w:left="1701" w:header="708" w:footer="708" w:gutter="0"/>
+          <w:cols w:num="4" w:space="709"/>
+          <w:docGrid w:linePitch="360"/>
+        </w:sectPr>
+      </w:pPr>
+    </w:p>
+    <w:p>
       <w:r>
         <w:t>{#TABELA_PRODUTOS}</w:t>
       </w:r>
@@ -423,20 +648,6 @@
       </w:r>
       <w:r>
         <w:tab/>
-      </w:r>
-    </w:p>
-    <w:p>
-      <w:r>
-        <w:lastRenderedPageBreak/>
-        <w:t xml:space="preserve">(Se não houver produtos, sua lógica </w:t>
-      </w:r>
-      <w:proofErr w:type="spellStart"/>
-      <w:r>
-        <w:t>JavaScript</w:t>
-      </w:r>
-      <w:proofErr w:type="spellEnd"/>
-      <w:r>
-        <w:t xml:space="preserve"> pode precisar remover a tabela ou inserir uma mensagem como "Nenhum produto/serviço indicado.")</w:t>
       </w:r>
     </w:p>
     <w:tbl>
@@ -482,7 +693,11 @@
         </w:rPr>
       </w:pPr>
       <w:r>
-        <w:t xml:space="preserve">São considerados Contabilidades ou Contadores Parceiros pessoas físicas ou jurídicas. O seu relacionamento consiste no fornecimento de informações sobre possíveis compradores das soluções oferecidas pela Atena Tecnologia. O relacionamento com esses Parceiros (as) </w:t>
+        <w:t xml:space="preserve">São considerados Contabilidades ou Contadores Parceiros pessoas físicas ou jurídicas. O seu relacionamento consiste no fornecimento de informações sobre possíveis compradores das </w:t>
+      </w:r>
+      <w:r>
+        <w:lastRenderedPageBreak/>
+        <w:t xml:space="preserve">soluções oferecidas pela Atena Tecnologia. O relacionamento com esses Parceiros (as) </w:t>
       </w:r>
       <w:r>
         <w:rPr>
@@ -534,15 +749,26 @@
     </w:p>
     <w:p>
       <w:r>
-        <w:t>Local: {DECL_LOCAL}</w:t>
-      </w:r>
-    </w:p>
-    <w:p>
-      <w:r>
-        <w:t>Data da Declaração: {DECL_DATA}</w:t>
-      </w:r>
-    </w:p>
-    <w:p/>
+        <w:rPr>
+          <w:b/>
+        </w:rPr>
+        <w:t>Local:</w:t>
+      </w:r>
+      <w:r>
+        <w:t xml:space="preserve"> {DECL_LOCAL}</w:t>
+      </w:r>
+    </w:p>
+    <w:p>
+      <w:r>
+        <w:rPr>
+          <w:b/>
+        </w:rPr>
+        <w:t>Data da Declaração:</w:t>
+      </w:r>
+      <w:r>
+        <w:t xml:space="preserve"> {DECL_DATA}</w:t>
+      </w:r>
+    </w:p>
     <w:p>
       <w:pPr>
         <w:rPr>
@@ -550,56 +776,109 @@
           <w:szCs w:val="18"/>
         </w:rPr>
       </w:pPr>
-      <w:r>
-        <w:rPr>
+    </w:p>
+    <w:p>
+      <w:pPr>
+        <w:rPr>
+          <w:b/>
           <w:sz w:val="18"/>
           <w:szCs w:val="18"/>
         </w:rPr>
-        <w:pict w14:anchorId="6D87F5F2">
-          <v:shapetype id="_x0000_t75" coordsize="21600,21600" o:spt="75" o:preferrelative="t" path="m@4@5l@4@11@9@11@9@5xe" filled="f" stroked="f">
-            <v:stroke joinstyle="miter"/>
-            <v:formulas>
-              <v:f eqn="if lineDrawn pixelLineWidth 0"/>
-              <v:f eqn="sum @0 1 0"/>
-              <v:f eqn="sum 0 0 @1"/>
-              <v:f eqn="prod @2 1 2"/>
-              <v:f eqn="prod @3 21600 pixelWidth"/>
-              <v:f eqn="prod @3 21600 pixelHeight"/>
-              <v:f eqn="sum @0 0 1"/>
-              <v:f eqn="prod @6 1 2"/>
-              <v:f eqn="prod @7 21600 pixelWidth"/>
-              <v:f eqn="sum @8 21600 0"/>
-              <v:f eqn="prod @7 21600 pixelHeight"/>
-              <v:f eqn="sum @10 21600 0"/>
-            </v:formulas>
-            <v:path o:extrusionok="f" gradientshapeok="t" o:connecttype="rect"/>
-            <o:lock v:ext="edit" aspectratio="t"/>
-          </v:shapetype>
-          <v:shape id="_x0000_i1025" type="#_x0000_t75" alt="Linha de Assinatura do Microsoft Office..." style="width:192pt;height:96pt">
-            <v:imagedata r:id="rId5" o:title=""/>
-            <o:lock v:ext="edit" ungrouping="t" rotation="t" cropping="t" verticies="t" text="t" grouping="t"/>
-            <o:signatureline v:ext="edit" id="{14E7D4D4-2636-48E1-9A09-39D726704F4C}" provid="{00000000-0000-0000-0000-000000000000}" o:suggestedsigner="{DECL_RESP_PARCEIRO}" issignatureline="t"/>
-          </v:shape>
-        </w:pict>
-      </w:r>
-      <w:bookmarkStart w:id="0" w:name="_GoBack"/>
-      <w:r>
-        <w:rPr>
+      </w:pPr>
+    </w:p>
+    <w:p>
+      <w:pPr>
+        <w:rPr>
+          <w:b/>
           <w:sz w:val="18"/>
           <w:szCs w:val="18"/>
         </w:rPr>
-        <w:pict w14:anchorId="20703DCA">
-          <v:shape id="_x0000_i1026" type="#_x0000_t75" alt="Linha de Assinatura do Microsoft Office..." style="width:192pt;height:96pt">
-            <v:imagedata r:id="rId6" o:title=""/>
-            <o:lock v:ext="edit" ungrouping="t" rotation="t" cropping="t" verticies="t" text="t" grouping="t"/>
-            <o:signatureline v:ext="edit" id="{C994B3D3-9F25-4ED3-8384-79868B9AE2F7}" provid="{00000000-0000-0000-0000-000000000000}" o:suggestedsigner="{DECL_RESP_PA}" issignatureline="t"/>
-          </v:shape>
-        </w:pict>
-      </w:r>
+      </w:pPr>
+      <w:r>
+        <w:rPr>
+          <w:b/>
+          <w:sz w:val="18"/>
+          <w:szCs w:val="18"/>
+        </w:rPr>
+        <w:t xml:space="preserve">__________________________________                                                          </w:t>
+      </w:r>
+      <w:r>
+        <w:rPr>
+          <w:b/>
+          <w:sz w:val="18"/>
+          <w:szCs w:val="18"/>
+        </w:rPr>
+        <w:t>__________________________________</w:t>
+      </w:r>
+    </w:p>
+    <w:p>
+      <w:pPr>
+        <w:rPr>
+          <w:sz w:val="18"/>
+          <w:szCs w:val="18"/>
+        </w:rPr>
+      </w:pPr>
+      <w:r>
+        <w:rPr>
+          <w:b/>
+          <w:sz w:val="18"/>
+          <w:szCs w:val="18"/>
+        </w:rPr>
+        <w:t xml:space="preserve">            </w:t>
+      </w:r>
+      <w:r>
+        <w:rPr>
+          <w:b/>
+          <w:sz w:val="18"/>
+          <w:szCs w:val="18"/>
+        </w:rPr>
+        <w:t>{DECL_RESP_PA</w:t>
+      </w:r>
+      <w:r>
+        <w:rPr>
+          <w:b/>
+          <w:sz w:val="18"/>
+          <w:szCs w:val="18"/>
+        </w:rPr>
+        <w:t>RCEIRO</w:t>
+      </w:r>
+      <w:r>
+        <w:rPr>
+          <w:b/>
+          <w:sz w:val="18"/>
+          <w:szCs w:val="18"/>
+        </w:rPr>
+        <w:t>}</w:t>
+      </w:r>
+      <w:r>
+        <w:rPr>
+          <w:b/>
+          <w:sz w:val="18"/>
+          <w:szCs w:val="18"/>
+        </w:rPr>
+        <w:t xml:space="preserve">                                                                                                   </w:t>
+      </w:r>
+      <w:r>
+        <w:rPr>
+          <w:b/>
+          <w:sz w:val="18"/>
+          <w:szCs w:val="18"/>
+        </w:rPr>
+        <w:t>{</w:t>
+      </w:r>
+      <w:bookmarkStart w:id="0" w:name="_GoBack"/>
       <w:bookmarkEnd w:id="0"/>
-    </w:p>
-    <w:p/>
+      <w:r>
+        <w:rPr>
+          <w:b/>
+          <w:sz w:val="18"/>
+          <w:szCs w:val="18"/>
+        </w:rPr>
+        <w:t>DECL_RESP_PA}</w:t>
+      </w:r>
+    </w:p>
     <w:sectPr>
+      <w:type w:val="continuous"/>
       <w:pgSz w:w="11906" w:h="16838"/>
       <w:pgMar w:top="1417" w:right="1701" w:bottom="1417" w:left="1701" w:header="708" w:footer="708" w:gutter="0"/>
       <w:cols w:space="708"/>
@@ -1853,6 +2132,104 @@
       </w:tblBorders>
     </w:tblPr>
   </w:style>
+  <w:style w:type="character" w:styleId="Refdecomentrio">
+    <w:name w:val="annotation reference"/>
+    <w:basedOn w:val="Fontepargpadro"/>
+    <w:uiPriority w:val="99"/>
+    <w:semiHidden/>
+    <w:unhideWhenUsed/>
+    <w:rsid w:val="002B29A1"/>
+    <w:rPr>
+      <w:sz w:val="16"/>
+      <w:szCs w:val="16"/>
+    </w:rPr>
+  </w:style>
+  <w:style w:type="paragraph" w:styleId="Textodecomentrio">
+    <w:name w:val="annotation text"/>
+    <w:basedOn w:val="Normal"/>
+    <w:link w:val="TextodecomentrioChar"/>
+    <w:uiPriority w:val="99"/>
+    <w:semiHidden/>
+    <w:unhideWhenUsed/>
+    <w:rsid w:val="002B29A1"/>
+    <w:pPr>
+      <w:spacing w:line="240" w:lineRule="auto"/>
+    </w:pPr>
+    <w:rPr>
+      <w:sz w:val="20"/>
+      <w:szCs w:val="20"/>
+    </w:rPr>
+  </w:style>
+  <w:style w:type="character" w:customStyle="1" w:styleId="TextodecomentrioChar">
+    <w:name w:val="Texto de comentário Char"/>
+    <w:basedOn w:val="Fontepargpadro"/>
+    <w:link w:val="Textodecomentrio"/>
+    <w:uiPriority w:val="99"/>
+    <w:semiHidden/>
+    <w:rsid w:val="002B29A1"/>
+    <w:rPr>
+      <w:sz w:val="20"/>
+      <w:szCs w:val="20"/>
+    </w:rPr>
+  </w:style>
+  <w:style w:type="paragraph" w:styleId="Assuntodocomentrio">
+    <w:name w:val="annotation subject"/>
+    <w:basedOn w:val="Textodecomentrio"/>
+    <w:next w:val="Textodecomentrio"/>
+    <w:link w:val="AssuntodocomentrioChar"/>
+    <w:uiPriority w:val="99"/>
+    <w:semiHidden/>
+    <w:unhideWhenUsed/>
+    <w:rsid w:val="002B29A1"/>
+    <w:rPr>
+      <w:b/>
+      <w:bCs/>
+    </w:rPr>
+  </w:style>
+  <w:style w:type="character" w:customStyle="1" w:styleId="AssuntodocomentrioChar">
+    <w:name w:val="Assunto do comentário Char"/>
+    <w:basedOn w:val="TextodecomentrioChar"/>
+    <w:link w:val="Assuntodocomentrio"/>
+    <w:uiPriority w:val="99"/>
+    <w:semiHidden/>
+    <w:rsid w:val="002B29A1"/>
+    <w:rPr>
+      <w:b/>
+      <w:bCs/>
+      <w:sz w:val="20"/>
+      <w:szCs w:val="20"/>
+    </w:rPr>
+  </w:style>
+  <w:style w:type="paragraph" w:styleId="Textodebalo">
+    <w:name w:val="Balloon Text"/>
+    <w:basedOn w:val="Normal"/>
+    <w:link w:val="TextodebaloChar"/>
+    <w:uiPriority w:val="99"/>
+    <w:semiHidden/>
+    <w:unhideWhenUsed/>
+    <w:rsid w:val="002B29A1"/>
+    <w:pPr>
+      <w:spacing w:after="0" w:line="240" w:lineRule="auto"/>
+    </w:pPr>
+    <w:rPr>
+      <w:rFonts w:ascii="Segoe UI" w:hAnsi="Segoe UI" w:cs="Segoe UI"/>
+      <w:sz w:val="18"/>
+      <w:szCs w:val="18"/>
+    </w:rPr>
+  </w:style>
+  <w:style w:type="character" w:customStyle="1" w:styleId="TextodebaloChar">
+    <w:name w:val="Texto de balão Char"/>
+    <w:basedOn w:val="Fontepargpadro"/>
+    <w:link w:val="Textodebalo"/>
+    <w:uiPriority w:val="99"/>
+    <w:semiHidden/>
+    <w:rsid w:val="002B29A1"/>
+    <w:rPr>
+      <w:rFonts w:ascii="Segoe UI" w:hAnsi="Segoe UI" w:cs="Segoe UI"/>
+      <w:sz w:val="18"/>
+      <w:szCs w:val="18"/>
+    </w:rPr>
+  </w:style>
 </w:styles>
 </file>
 
@@ -2149,4 +2526,16 @@
     </a:ext>
   </a:extLst>
 </a:theme>
+</file>
+
+<file path=customXml/item1.xml><?xml version="1.0" encoding="utf-8"?>
+<b:Sources xmlns:b="http://schemas.openxmlformats.org/officeDocument/2006/bibliography" xmlns="http://schemas.openxmlformats.org/officeDocument/2006/bibliography" SelectedStyle="\APASixthEditionOfficeOnline.xsl" StyleName="APA" Version="6"/>
+</file>
+
+<file path=customXml/itemProps1.xml><?xml version="1.0" encoding="utf-8"?>
+<ds:datastoreItem xmlns:ds="http://schemas.openxmlformats.org/officeDocument/2006/customXml" ds:itemID="{BD8A11BF-F276-4AC6-821E-41AF33E2B3DF}">
+  <ds:schemaRefs>
+    <ds:schemaRef ds:uri="http://schemas.openxmlformats.org/officeDocument/2006/bibliography"/>
+  </ds:schemaRefs>
+</ds:datastoreItem>
 </file>
</xml_diff>

<commit_message>
retirando sugestão da tabela, word funcioando
</commit_message>
<xml_diff>
--- a/docx/indicacao.docx
+++ b/docx/indicacao.docx
@@ -570,56 +570,180 @@
         <w:t>:</w:t>
       </w:r>
     </w:p>
-    <w:p/>
-    <w:p>
-      <w:pPr>
-        <w:rPr>
-          <w:b/>
-        </w:rPr>
-      </w:pPr>
-      <w:r>
-        <w:rPr>
-          <w:b/>
-        </w:rPr>
-        <w:t xml:space="preserve">Produto/Serviço </w:t>
-      </w:r>
-      <w:proofErr w:type="spellStart"/>
-      <w:r>
-        <w:rPr>
-          <w:b/>
-        </w:rPr>
-        <w:t>Indicado|Custo</w:t>
-      </w:r>
-      <w:proofErr w:type="spellEnd"/>
-      <w:r>
-        <w:rPr>
-          <w:b/>
-        </w:rPr>
-        <w:t xml:space="preserve"> </w:t>
-      </w:r>
-      <w:proofErr w:type="spellStart"/>
-      <w:r>
-        <w:rPr>
-          <w:b/>
-        </w:rPr>
-        <w:t>JED|Venda</w:t>
-      </w:r>
-      <w:proofErr w:type="spellEnd"/>
-      <w:r>
-        <w:rPr>
-          <w:b/>
-        </w:rPr>
-        <w:t xml:space="preserve"> Cliente </w:t>
-      </w:r>
-      <w:proofErr w:type="spellStart"/>
-      <w:r>
-        <w:rPr>
-          <w:b/>
-        </w:rPr>
-        <w:t>Final|Sugestão</w:t>
-      </w:r>
-      <w:proofErr w:type="spellEnd"/>
-    </w:p>
+    <w:tbl>
+      <w:tblPr>
+        <w:tblStyle w:val="Tabelacomgrade"/>
+        <w:tblW w:w="8517" w:type="dxa"/>
+        <w:tblLook w:val="04A0" w:firstRow="1" w:lastRow="0" w:firstColumn="1" w:lastColumn="0" w:noHBand="0" w:noVBand="1"/>
+      </w:tblPr>
+      <w:tblGrid>
+        <w:gridCol w:w="3001"/>
+        <w:gridCol w:w="2166"/>
+        <w:gridCol w:w="3350"/>
+      </w:tblGrid>
+      <w:tr>
+        <w:trPr>
+          <w:trHeight w:val="313"/>
+        </w:trPr>
+        <w:tc>
+          <w:tcPr>
+            <w:tcW w:w="3001" w:type="dxa"/>
+          </w:tcPr>
+          <w:p>
+            <w:pPr>
+              <w:jc w:val="center"/>
+            </w:pPr>
+            <w:bookmarkStart w:id="0" w:name="_GoBack"/>
+            <w:bookmarkEnd w:id="0"/>
+            <w:r>
+              <w:rPr>
+                <w:b/>
+              </w:rPr>
+              <w:t>Produto/Serviço</w:t>
+            </w:r>
+            <w:r>
+              <w:rPr>
+                <w:b/>
+              </w:rPr>
+              <w:t xml:space="preserve"> </w:t>
+            </w:r>
+            <w:r>
+              <w:rPr>
+                <w:b/>
+              </w:rPr>
+              <w:t>Indicado</w:t>
+            </w:r>
+          </w:p>
+        </w:tc>
+        <w:tc>
+          <w:tcPr>
+            <w:tcW w:w="2166" w:type="dxa"/>
+          </w:tcPr>
+          <w:p>
+            <w:pPr>
+              <w:jc w:val="center"/>
+            </w:pPr>
+            <w:r>
+              <w:rPr>
+                <w:b/>
+              </w:rPr>
+              <w:t>Custo</w:t>
+            </w:r>
+            <w:r>
+              <w:rPr>
+                <w:b/>
+              </w:rPr>
+              <w:t xml:space="preserve"> PI</w:t>
+            </w:r>
+          </w:p>
+        </w:tc>
+        <w:tc>
+          <w:tcPr>
+            <w:tcW w:w="3350" w:type="dxa"/>
+          </w:tcPr>
+          <w:p>
+            <w:pPr>
+              <w:jc w:val="center"/>
+            </w:pPr>
+            <w:r>
+              <w:rPr>
+                <w:b/>
+              </w:rPr>
+              <w:t>Venda Cliente Final</w:t>
+            </w:r>
+          </w:p>
+        </w:tc>
+      </w:tr>
+      <w:tr>
+        <w:trPr>
+          <w:trHeight w:val="296"/>
+        </w:trPr>
+        <w:tc>
+          <w:tcPr>
+            <w:tcW w:w="3001" w:type="dxa"/>
+          </w:tcPr>
+          <w:p>
+            <w:r>
+              <w:t>{#TABELA_PRODUTOS}</w:t>
+            </w:r>
+          </w:p>
+        </w:tc>
+        <w:tc>
+          <w:tcPr>
+            <w:tcW w:w="2166" w:type="dxa"/>
+          </w:tcPr>
+          <w:p/>
+        </w:tc>
+        <w:tc>
+          <w:tcPr>
+            <w:tcW w:w="3350" w:type="dxa"/>
+          </w:tcPr>
+          <w:p/>
+        </w:tc>
+      </w:tr>
+      <w:tr>
+        <w:trPr>
+          <w:trHeight w:val="313"/>
+        </w:trPr>
+        <w:tc>
+          <w:tcPr>
+            <w:tcW w:w="3001" w:type="dxa"/>
+          </w:tcPr>
+          <w:p>
+            <w:r>
+              <w:t>{ITEM_PRODUTO_SERVICO}</w:t>
+            </w:r>
+          </w:p>
+        </w:tc>
+        <w:tc>
+          <w:tcPr>
+            <w:tcW w:w="2166" w:type="dxa"/>
+          </w:tcPr>
+          <w:p>
+            <w:r>
+              <w:t>{ITEM_CUSTO_JED}</w:t>
+            </w:r>
+          </w:p>
+        </w:tc>
+        <w:tc>
+          <w:tcPr>
+            <w:tcW w:w="3350" w:type="dxa"/>
+          </w:tcPr>
+          <w:p>
+            <w:r>
+              <w:t>{ITEM_VENDA_CLIENTE_FINAL}</w:t>
+            </w:r>
+          </w:p>
+        </w:tc>
+      </w:tr>
+      <w:tr>
+        <w:trPr>
+          <w:trHeight w:val="296"/>
+        </w:trPr>
+        <w:tc>
+          <w:tcPr>
+            <w:tcW w:w="3001" w:type="dxa"/>
+          </w:tcPr>
+          <w:p>
+            <w:r>
+              <w:t>{/TABELA_PRODUTOS}</w:t>
+            </w:r>
+          </w:p>
+        </w:tc>
+        <w:tc>
+          <w:tcPr>
+            <w:tcW w:w="2166" w:type="dxa"/>
+          </w:tcPr>
+          <w:p/>
+        </w:tc>
+        <w:tc>
+          <w:tcPr>
+            <w:tcW w:w="3350" w:type="dxa"/>
+          </w:tcPr>
+          <w:p/>
+        </w:tc>
+      </w:tr>
+    </w:tbl>
     <w:p>
       <w:pPr>
         <w:sectPr>
@@ -631,58 +755,6 @@
       </w:pPr>
     </w:p>
     <w:p>
-      <w:pPr>
-        <w:sectPr>
-          <w:type w:val="continuous"/>
-          <w:pgSz w:w="11906" w:h="16838"/>
-          <w:pgMar w:top="1417" w:right="1701" w:bottom="1417" w:left="1701" w:header="708" w:footer="708" w:gutter="0"/>
-          <w:cols w:num="4" w:space="709"/>
-          <w:docGrid w:linePitch="360"/>
-        </w:sectPr>
-      </w:pPr>
-      <w:bookmarkStart w:id="0" w:name="_GoBack"/>
-      <w:bookmarkEnd w:id="0"/>
-    </w:p>
-    <w:p>
-      <w:r>
-        <w:t>{#TABELA_PRODUTOS}</w:t>
-      </w:r>
-    </w:p>
-    <w:p>
-      <w:r>
-        <w:t>{ITEM_PRODUTO_</w:t>
-      </w:r>
-      <w:proofErr w:type="gramStart"/>
-      <w:r>
-        <w:t>SERVICO}</w:t>
-      </w:r>
-      <w:r>
-        <w:t>|</w:t>
-      </w:r>
-      <w:proofErr w:type="gramEnd"/>
-      <w:r>
-        <w:t>{ITEM_CUSTO_JED}</w:t>
-      </w:r>
-      <w:r>
-        <w:t>|</w:t>
-      </w:r>
-      <w:r>
-        <w:t>{ITEM_VENDA_CLIENTE_FINAL}</w:t>
-      </w:r>
-      <w:r>
-        <w:t>|</w:t>
-      </w:r>
-      <w:r>
-        <w:t>{ITEM_SUGESTAO_PARCEIRO}</w:t>
-      </w:r>
-    </w:p>
-    <w:p>
-      <w:r>
-        <w:t>{/TABELA_PRODUTOS}</w:t>
-      </w:r>
-      <w:r>
-        <w:tab/>
-      </w:r>
       <w:r>
         <w:tab/>
       </w:r>
@@ -733,14 +805,20 @@
         </w:rPr>
       </w:pPr>
       <w:r>
+        <w:t xml:space="preserve">São considerados Contabilidades ou Contadores Parceiros pessoas físicas ou jurídicas. O seu relacionamento consiste no fornecimento de informações sobre possíveis compradores das soluções oferecidas pela Atena Tecnologia. O relacionamento com esses Parceiros (as) </w:t>
+      </w:r>
+      <w:r>
+        <w:rPr>
+          <w:b/>
+        </w:rPr>
+        <w:t xml:space="preserve">não </w:t>
+      </w:r>
+      <w:r>
+        <w:rPr>
+          <w:b/>
+        </w:rPr>
         <w:lastRenderedPageBreak/>
-        <w:t xml:space="preserve">São considerados Contabilidades ou Contadores Parceiros pessoas físicas ou jurídicas. O seu relacionamento consiste no fornecimento de informações sobre possíveis compradores das soluções oferecidas pela Atena Tecnologia. O relacionamento com esses Parceiros (as) </w:t>
-      </w:r>
-      <w:r>
-        <w:rPr>
-          <w:b/>
-        </w:rPr>
-        <w:t>não caracteriza vínculo empregatício ou de representação, estando habilitado apenas ao fornecimento de “indicação de negócios”.</w:t>
+        <w:t>caracteriza vínculo empregatício ou de representação, estando habilitado apenas ao fornecimento de “indicação de negócios”.</w:t>
       </w:r>
     </w:p>
     <w:tbl>
@@ -809,6 +887,7 @@
     <w:p>
       <w:pPr>
         <w:rPr>
+          <w:b/>
           <w:sz w:val="18"/>
           <w:szCs w:val="18"/>
         </w:rPr>
@@ -816,15 +895,25 @@
     </w:p>
     <w:p>
       <w:pPr>
+        <w:spacing w:after="0"/>
         <w:rPr>
           <w:b/>
           <w:sz w:val="18"/>
           <w:szCs w:val="18"/>
         </w:rPr>
-      </w:pPr>
-    </w:p>
-    <w:p>
-      <w:pPr>
+        <w:sectPr>
+          <w:type w:val="continuous"/>
+          <w:pgSz w:w="11906" w:h="16838"/>
+          <w:pgMar w:top="1417" w:right="1701" w:bottom="1417" w:left="1701" w:header="708" w:footer="708" w:gutter="0"/>
+          <w:cols w:space="708"/>
+          <w:docGrid w:linePitch="360"/>
+        </w:sectPr>
+      </w:pPr>
+    </w:p>
+    <w:p>
+      <w:pPr>
+        <w:spacing w:after="0"/>
+        <w:jc w:val="center"/>
         <w:rPr>
           <w:b/>
           <w:sz w:val="18"/>
@@ -837,24 +926,27 @@
           <w:sz w:val="18"/>
           <w:szCs w:val="18"/>
         </w:rPr>
-        <w:t>__________________________________                                                          __________________________________</w:t>
-      </w:r>
-    </w:p>
-    <w:p>
-      <w:pPr>
-        <w:rPr>
+        <w:t>______________</w:t>
+      </w:r>
+      <w:r>
+        <w:rPr>
+          <w:b/>
           <w:sz w:val="18"/>
           <w:szCs w:val="18"/>
         </w:rPr>
-      </w:pPr>
-      <w:r>
+        <w:t>____________________</w:t>
+      </w:r>
+    </w:p>
+    <w:p>
+      <w:pPr>
+        <w:spacing w:after="0"/>
+        <w:jc w:val="center"/>
         <w:rPr>
           <w:b/>
           <w:sz w:val="18"/>
           <w:szCs w:val="18"/>
         </w:rPr>
-        <w:t xml:space="preserve">            </w:t>
-      </w:r>
+      </w:pPr>
       <w:r>
         <w:rPr>
           <w:b/>
@@ -879,22 +971,59 @@
         </w:rPr>
         <w:t>}</w:t>
       </w:r>
-      <w:r>
+    </w:p>
+    <w:p>
+      <w:pPr>
+        <w:spacing w:after="0"/>
+        <w:jc w:val="center"/>
         <w:rPr>
           <w:b/>
           <w:sz w:val="18"/>
           <w:szCs w:val="18"/>
         </w:rPr>
-        <w:t xml:space="preserve">                                                                                                   </w:t>
-      </w:r>
+      </w:pPr>
       <w:r>
         <w:rPr>
           <w:b/>
           <w:sz w:val="18"/>
           <w:szCs w:val="18"/>
         </w:rPr>
+        <w:t>__________________________________</w:t>
+      </w:r>
+    </w:p>
+    <w:p>
+      <w:pPr>
+        <w:jc w:val="center"/>
+        <w:rPr>
+          <w:b/>
+          <w:sz w:val="18"/>
+          <w:szCs w:val="18"/>
+        </w:rPr>
+        <w:sectPr>
+          <w:type w:val="continuous"/>
+          <w:pgSz w:w="11906" w:h="16838"/>
+          <w:pgMar w:top="1417" w:right="1701" w:bottom="1417" w:left="1701" w:header="708" w:footer="708" w:gutter="0"/>
+          <w:cols w:num="2" w:space="708"/>
+          <w:docGrid w:linePitch="360"/>
+        </w:sectPr>
+      </w:pPr>
+      <w:r>
+        <w:rPr>
+          <w:b/>
+          <w:sz w:val="18"/>
+          <w:szCs w:val="18"/>
+        </w:rPr>
         <w:t>{DECL_RESP_PA}</w:t>
       </w:r>
+    </w:p>
+    <w:p>
+      <w:pPr>
+        <w:rPr>
+          <w:b/>
+          <w:sz w:val="18"/>
+          <w:szCs w:val="18"/>
+        </w:rPr>
+      </w:pPr>
     </w:p>
     <w:sectPr>
       <w:type w:val="continuous"/>
@@ -2552,7 +2681,7 @@
 </file>
 
 <file path=customXml/itemProps1.xml><?xml version="1.0" encoding="utf-8"?>
-<ds:datastoreItem xmlns:ds="http://schemas.openxmlformats.org/officeDocument/2006/customXml" ds:itemID="{6DB9875E-A302-4632-AE98-04416935D4B4}">
+<ds:datastoreItem xmlns:ds="http://schemas.openxmlformats.org/officeDocument/2006/customXml" ds:itemID="{2063624A-8E39-4E20-A7AB-842E6113DC30}">
   <ds:schemaRefs>
     <ds:schemaRef ds:uri="http://schemas.openxmlformats.org/officeDocument/2006/bibliography"/>
   </ds:schemaRefs>

</xml_diff>

<commit_message>
pdf funcionando, precisa alterar algumas coisas
</commit_message>
<xml_diff>
--- a/docx/indicacao.docx
+++ b/docx/indicacao.docx
@@ -182,13 +182,7 @@
               <w:rPr>
                 <w:b/>
               </w:rPr>
-              <w:t>1</w:t>
-            </w:r>
-            <w:r>
-              <w:rPr>
-                <w:b/>
-              </w:rPr>
-              <w:t>.2 – AGENTE INDICADOR DO NEGÓCIO</w:t>
+              <w:t>1.2 – AGENTE INDICADOR DO NEGÓCIO</w:t>
             </w:r>
           </w:p>
         </w:tc>
@@ -206,7 +200,15 @@
         <w:rPr>
           <w:b/>
         </w:rPr>
-        <w:t>Nome/Razão Social:</w:t>
+        <w:t>Nome/Razão So</w:t>
+      </w:r>
+      <w:bookmarkStart w:id="1" w:name="_GoBack"/>
+      <w:bookmarkEnd w:id="1"/>
+      <w:r>
+        <w:rPr>
+          <w:b/>
+        </w:rPr>
+        <w:t>cial:</w:t>
       </w:r>
       <w:r>
         <w:t xml:space="preserve"> {AG_NOME_RAZAO_SOCIAL}</w:t>
@@ -733,7 +735,7 @@
       </w:tr>
       <w:tr>
         <w:trPr>
-          <w:trHeight w:val="296"/>
+          <w:trHeight w:val="313"/>
         </w:trPr>
         <w:tc>
           <w:tcPr>
@@ -754,28 +756,6 @@
               <w:t>{#TABELA_PRODUTOS}</w:t>
             </w:r>
           </w:p>
-        </w:tc>
-        <w:tc>
-          <w:tcPr>
-            <w:tcW w:w="2166" w:type="dxa"/>
-          </w:tcPr>
-          <w:p/>
-        </w:tc>
-        <w:tc>
-          <w:tcPr>
-            <w:tcW w:w="3350" w:type="dxa"/>
-          </w:tcPr>
-          <w:p/>
-        </w:tc>
-      </w:tr>
-      <w:tr>
-        <w:trPr>
-          <w:trHeight w:val="313"/>
-        </w:trPr>
-        <w:tc>
-          <w:tcPr>
-            <w:tcW w:w="3001" w:type="dxa"/>
-          </w:tcPr>
           <w:p>
             <w:r>
               <w:t>{ITEM_PRODUTO_SERVICO}</w:t>
@@ -801,43 +781,15 @@
               <w:t>{ITEM_VENDA_CLIENTE_FINAL}</w:t>
             </w:r>
           </w:p>
-        </w:tc>
-      </w:tr>
-      <w:tr>
-        <w:trPr>
-          <w:trHeight w:val="296"/>
-        </w:trPr>
-        <w:tc>
-          <w:tcPr>
-            <w:tcW w:w="3001" w:type="dxa"/>
-          </w:tcPr>
           <w:p>
-            <w:pPr>
+            <w:r>
               <w:rPr>
                 <w:sz w:val="2"/>
                 <w:szCs w:val="2"/>
               </w:rPr>
-            </w:pPr>
-            <w:r>
-              <w:rPr>
-                <w:sz w:val="2"/>
-                <w:szCs w:val="2"/>
-              </w:rPr>
               <w:t>{/TABELA_PRODUTOS}</w:t>
             </w:r>
           </w:p>
-        </w:tc>
-        <w:tc>
-          <w:tcPr>
-            <w:tcW w:w="2166" w:type="dxa"/>
-          </w:tcPr>
-          <w:p/>
-        </w:tc>
-        <w:tc>
-          <w:tcPr>
-            <w:tcW w:w="3350" w:type="dxa"/>
-          </w:tcPr>
-          <w:p/>
         </w:tc>
       </w:tr>
     </w:tbl>
@@ -880,7 +832,6 @@
               <w:rPr>
                 <w:b/>
               </w:rPr>
-              <w:lastRenderedPageBreak/>
               <w:t>3</w:t>
             </w:r>
             <w:r>
@@ -926,6 +877,7 @@
         </w:rPr>
       </w:pPr>
       <w:r>
+        <w:lastRenderedPageBreak/>
         <w:t xml:space="preserve">São considerados Contabilidades ou Contadores Parceiros pessoas físicas ou jurídicas. O seu relacionamento consiste no fornecimento de informações sobre possíveis compradores das soluções oferecidas pela Atena Tecnologia. O relacionamento com esses Parceiros (as) </w:t>
       </w:r>
       <w:r>
@@ -1012,37 +964,7 @@
       </w:r>
     </w:p>
     <w:p>
-      <w:r>
-        <w:rPr>
-          <w:b/>
-        </w:rPr>
-        <w:t>Data da Declaração:</w:t>
-      </w:r>
-      <w:r>
-        <w:t xml:space="preserve"> {DECL_DATA}</w:t>
-      </w:r>
-    </w:p>
-    <w:p>
-      <w:bookmarkStart w:id="1" w:name="_GoBack"/>
-      <w:bookmarkEnd w:id="1"/>
-    </w:p>
-    <w:p>
-      <w:pPr>
-        <w:rPr>
-          <w:b/>
-          <w:sz w:val="18"/>
-          <w:szCs w:val="18"/>
-        </w:rPr>
-      </w:pPr>
-    </w:p>
-    <w:p>
-      <w:pPr>
-        <w:spacing w:after="0"/>
-        <w:rPr>
-          <w:b/>
-          <w:sz w:val="18"/>
-          <w:szCs w:val="18"/>
-        </w:rPr>
+      <w:pPr>
         <w:sectPr>
           <w:type w:val="continuous"/>
           <w:pgSz w:w="11906" w:h="16838"/>
@@ -1051,127 +973,146 @@
           <w:docGrid w:linePitch="360"/>
         </w:sectPr>
       </w:pPr>
-    </w:p>
-    <w:tbl>
-      <w:tblPr>
-        <w:tblStyle w:val="Tabelacomgrade"/>
-        <w:tblW w:w="0" w:type="auto"/>
-        <w:tblLook w:val="04A0" w:firstRow="1" w:lastRow="0" w:firstColumn="1" w:lastColumn="0" w:noHBand="0" w:noVBand="1"/>
-      </w:tblPr>
-      <w:tblGrid>
-        <w:gridCol w:w="2834"/>
-        <w:gridCol w:w="2835"/>
-        <w:gridCol w:w="2835"/>
-      </w:tblGrid>
-      <w:tr>
-        <w:tc>
-          <w:tcPr>
-            <w:tcW w:w="2834" w:type="dxa"/>
-            <w:tcBorders>
-              <w:top w:val="single" w:sz="4" w:space="0" w:color="auto"/>
-              <w:left w:val="nil"/>
-              <w:bottom w:val="nil"/>
-              <w:right w:val="nil"/>
-            </w:tcBorders>
-          </w:tcPr>
-          <w:p>
-            <w:pPr>
-              <w:jc w:val="center"/>
-              <w:rPr>
-                <w:b/>
-                <w:sz w:val="18"/>
-                <w:szCs w:val="18"/>
-              </w:rPr>
-            </w:pPr>
-            <w:r>
-              <w:rPr>
-                <w:b/>
-                <w:sz w:val="18"/>
-                <w:szCs w:val="18"/>
-              </w:rPr>
-              <w:t>{DECL_RESP_PA</w:t>
-            </w:r>
-            <w:r>
-              <w:rPr>
-                <w:b/>
-                <w:sz w:val="18"/>
-                <w:szCs w:val="18"/>
-              </w:rPr>
-              <w:t>RCEIRO</w:t>
-            </w:r>
-            <w:r>
-              <w:rPr>
-                <w:b/>
-                <w:sz w:val="18"/>
-                <w:szCs w:val="18"/>
-              </w:rPr>
-              <w:t>}</w:t>
-            </w:r>
-          </w:p>
-          <w:p>
-            <w:pPr>
-              <w:ind w:firstLine="708"/>
-              <w:rPr>
-                <w:b/>
-                <w:sz w:val="18"/>
-                <w:szCs w:val="18"/>
-              </w:rPr>
-            </w:pPr>
-          </w:p>
-        </w:tc>
-        <w:tc>
-          <w:tcPr>
-            <w:tcW w:w="2835" w:type="dxa"/>
-            <w:tcBorders>
-              <w:top w:val="nil"/>
-              <w:left w:val="nil"/>
-              <w:bottom w:val="nil"/>
-              <w:right w:val="nil"/>
-            </w:tcBorders>
-          </w:tcPr>
-          <w:p>
-            <w:pPr>
-              <w:rPr>
-                <w:b/>
-                <w:sz w:val="18"/>
-                <w:szCs w:val="18"/>
-              </w:rPr>
-            </w:pPr>
-          </w:p>
-        </w:tc>
-        <w:tc>
-          <w:tcPr>
-            <w:tcW w:w="2835" w:type="dxa"/>
-            <w:tcBorders>
-              <w:top w:val="single" w:sz="4" w:space="0" w:color="auto"/>
-              <w:left w:val="nil"/>
-              <w:bottom w:val="nil"/>
-              <w:right w:val="nil"/>
-            </w:tcBorders>
-          </w:tcPr>
-          <w:p>
-            <w:pPr>
-              <w:jc w:val="center"/>
-              <w:rPr>
-                <w:b/>
-                <w:sz w:val="18"/>
-                <w:szCs w:val="18"/>
-              </w:rPr>
-            </w:pPr>
-            <w:r>
-              <w:rPr>
-                <w:b/>
-                <w:sz w:val="18"/>
-                <w:szCs w:val="18"/>
-              </w:rPr>
-              <w:t>{DECL_RESP_PA}</w:t>
-            </w:r>
-          </w:p>
-        </w:tc>
-      </w:tr>
-    </w:tbl>
-    <w:p>
-      <w:pPr>
+      <w:r>
+        <w:rPr>
+          <w:b/>
+        </w:rPr>
+        <w:t>Data da Declaração:</w:t>
+      </w:r>
+      <w:r>
+        <w:t xml:space="preserve"> {DECL_DATA}</w:t>
+      </w:r>
+    </w:p>
+    <w:p>
+      <w:pPr>
+        <w:rPr>
+          <w:b/>
+          <w:sz w:val="18"/>
+          <w:szCs w:val="18"/>
+        </w:rPr>
+      </w:pPr>
+    </w:p>
+    <w:p>
+      <w:pPr>
+        <w:rPr>
+          <w:b/>
+          <w:sz w:val="18"/>
+          <w:szCs w:val="18"/>
+        </w:rPr>
+      </w:pPr>
+    </w:p>
+    <w:p>
+      <w:pPr>
+        <w:rPr>
+          <w:b/>
+          <w:sz w:val="18"/>
+          <w:szCs w:val="18"/>
+        </w:rPr>
+        <w:sectPr>
+          <w:type w:val="continuous"/>
+          <w:pgSz w:w="11906" w:h="16838"/>
+          <w:pgMar w:top="1417" w:right="1701" w:bottom="1417" w:left="1701" w:header="708" w:footer="708" w:gutter="0"/>
+          <w:cols w:space="708"/>
+          <w:docGrid w:linePitch="360"/>
+        </w:sectPr>
+      </w:pPr>
+    </w:p>
+    <w:p>
+      <w:pPr>
+        <w:spacing w:line="240" w:lineRule="auto"/>
+        <w:jc w:val="center"/>
+        <w:rPr>
+          <w:b/>
+          <w:sz w:val="18"/>
+          <w:szCs w:val="18"/>
+        </w:rPr>
+      </w:pPr>
+      <w:r>
+        <w:rPr>
+          <w:b/>
+          <w:sz w:val="18"/>
+          <w:szCs w:val="18"/>
+        </w:rPr>
+        <w:t>___________________________________</w:t>
+      </w:r>
+    </w:p>
+    <w:p>
+      <w:pPr>
+        <w:spacing w:line="240" w:lineRule="auto"/>
+        <w:jc w:val="center"/>
+        <w:rPr>
+          <w:b/>
+          <w:sz w:val="18"/>
+          <w:szCs w:val="18"/>
+        </w:rPr>
+      </w:pPr>
+      <w:r>
+        <w:rPr>
+          <w:b/>
+          <w:sz w:val="18"/>
+          <w:szCs w:val="18"/>
+        </w:rPr>
+        <w:t>{DECL_RESP_PARCEIRO}</w:t>
+      </w:r>
+    </w:p>
+    <w:p>
+      <w:pPr>
+        <w:spacing w:line="240" w:lineRule="auto"/>
+        <w:jc w:val="center"/>
+        <w:rPr>
+          <w:b/>
+          <w:sz w:val="18"/>
+          <w:szCs w:val="18"/>
+        </w:rPr>
+      </w:pPr>
+      <w:r>
+        <w:rPr>
+          <w:b/>
+          <w:sz w:val="18"/>
+          <w:szCs w:val="18"/>
+        </w:rPr>
+        <w:t>___________________________________</w:t>
+      </w:r>
+    </w:p>
+    <w:p>
+      <w:pPr>
+        <w:spacing w:line="240" w:lineRule="auto"/>
+        <w:jc w:val="center"/>
+        <w:rPr>
+          <w:b/>
+          <w:sz w:val="18"/>
+          <w:szCs w:val="18"/>
+        </w:rPr>
+        <w:sectPr>
+          <w:type w:val="continuous"/>
+          <w:pgSz w:w="11906" w:h="16838"/>
+          <w:pgMar w:top="1417" w:right="1701" w:bottom="1417" w:left="1701" w:header="708" w:footer="708" w:gutter="0"/>
+          <w:cols w:num="2" w:space="708"/>
+          <w:docGrid w:linePitch="360"/>
+        </w:sectPr>
+      </w:pPr>
+      <w:r>
+        <w:rPr>
+          <w:b/>
+          <w:sz w:val="18"/>
+          <w:szCs w:val="18"/>
+        </w:rPr>
+        <w:t>{DECL_RESP_PA}</w:t>
+      </w:r>
+    </w:p>
+    <w:p>
+      <w:pPr>
+        <w:jc w:val="center"/>
+        <w:rPr>
+          <w:b/>
+          <w:sz w:val="18"/>
+          <w:szCs w:val="18"/>
+        </w:rPr>
+      </w:pPr>
+    </w:p>
+    <w:p>
+      <w:pPr>
+        <w:jc w:val="center"/>
         <w:rPr>
           <w:b/>
           <w:sz w:val="18"/>
@@ -1183,7 +1124,7 @@
       <w:type w:val="continuous"/>
       <w:pgSz w:w="11906" w:h="16838"/>
       <w:pgMar w:top="1417" w:right="1701" w:bottom="1417" w:left="1701" w:header="708" w:footer="708" w:gutter="0"/>
-      <w:cols w:space="708"/>
+      <w:cols w:num="2" w:space="708"/>
       <w:docGrid w:linePitch="360"/>
     </w:sectPr>
   </w:body>
@@ -2612,6 +2553,7 @@
   <w:style w:type="character" w:default="1" w:styleId="Fontepargpadro">
     <w:name w:val="Default Paragraph Font"/>
     <w:uiPriority w:val="1"/>
+    <w:semiHidden/>
     <w:unhideWhenUsed/>
   </w:style>
   <w:style w:type="table" w:default="1" w:styleId="Tabelanormal">
@@ -3066,7 +3008,7 @@
 </file>
 
 <file path=customXml/itemProps1.xml><?xml version="1.0" encoding="utf-8"?>
-<ds:datastoreItem xmlns:ds="http://schemas.openxmlformats.org/officeDocument/2006/customXml" ds:itemID="{B300EB99-95D3-446A-8AF2-1937BCE32EF5}">
+<ds:datastoreItem xmlns:ds="http://schemas.openxmlformats.org/officeDocument/2006/customXml" ds:itemID="{7FD20DC6-3F38-42C7-9197-A3C1D583A730}">
   <ds:schemaRefs>
     <ds:schemaRef ds:uri="http://schemas.openxmlformats.org/officeDocument/2006/bibliography"/>
   </ds:schemaRefs>

</xml_diff>